<commit_message>
updated stage 2 docs
</commit_message>
<xml_diff>
--- a/ZBD - etap 2.docx
+++ b/ZBD - etap 2.docx
@@ -613,13 +613,23 @@
           <w:tcPr>
             <w:tcW w:w="3102" w:type="dxa"/>
           </w:tcPr>
-          <w:p/>
+          <w:p>
+            <w:r>
+              <w:t>0.0429</w:t>
+            </w:r>
+          </w:p>
         </w:tc>
         <w:tc>
           <w:tcPr>
             <w:tcW w:w="2692" w:type="dxa"/>
           </w:tcPr>
-          <w:p/>
+          <w:p>
+            <w:r>
+              <w:t>0.3312</w:t>
+            </w:r>
+            <w:bookmarkStart w:id="0" w:name="_GoBack"/>
+            <w:bookmarkEnd w:id="0"/>
+          </w:p>
         </w:tc>
       </w:tr>
       <w:tr>
@@ -637,13 +647,21 @@
           <w:tcPr>
             <w:tcW w:w="3102" w:type="dxa"/>
           </w:tcPr>
-          <w:p/>
+          <w:p>
+            <w:r>
+              <w:t>13.5573</w:t>
+            </w:r>
+          </w:p>
         </w:tc>
         <w:tc>
           <w:tcPr>
             <w:tcW w:w="2692" w:type="dxa"/>
           </w:tcPr>
-          <w:p/>
+          <w:p>
+            <w:r>
+              <w:t>0.2416</w:t>
+            </w:r>
+          </w:p>
         </w:tc>
       </w:tr>
       <w:tr>
@@ -843,13 +861,21 @@
           <w:tcPr>
             <w:tcW w:w="3102" w:type="dxa"/>
           </w:tcPr>
-          <w:p/>
+          <w:p>
+            <w:r>
+              <w:t>6.8796</w:t>
+            </w:r>
+          </w:p>
         </w:tc>
         <w:tc>
           <w:tcPr>
             <w:tcW w:w="2692" w:type="dxa"/>
           </w:tcPr>
-          <w:p/>
+          <w:p>
+            <w:r>
+              <w:t>0.3995</w:t>
+            </w:r>
+          </w:p>
         </w:tc>
       </w:tr>
       <w:tr>
@@ -867,13 +893,21 @@
           <w:tcPr>
             <w:tcW w:w="3102" w:type="dxa"/>
           </w:tcPr>
-          <w:p/>
+          <w:p>
+            <w:r>
+              <w:t>0.0288</w:t>
+            </w:r>
+          </w:p>
         </w:tc>
         <w:tc>
           <w:tcPr>
             <w:tcW w:w="2692" w:type="dxa"/>
           </w:tcPr>
-          <w:p/>
+          <w:p>
+            <w:r>
+              <w:t>0.7822</w:t>
+            </w:r>
+          </w:p>
         </w:tc>
       </w:tr>
       <w:tr>
@@ -1086,7 +1120,26 @@
           </w:tcPr>
           <w:p>
             <w:r>
-              <w:t>Usunięcie egzemplarzy filmów i obsługi sklepu i adresu i sklepu</w:t>
+              <w:lastRenderedPageBreak/>
+              <w:t>Usunięcie egzemplarzy filmów</w:t>
+            </w:r>
+            <w:r>
+              <w:t>,</w:t>
+            </w:r>
+            <w:r>
+              <w:t xml:space="preserve"> obsługi sklepu</w:t>
+            </w:r>
+            <w:r>
+              <w:t xml:space="preserve">, </w:t>
+            </w:r>
+            <w:r>
+              <w:t>adresu</w:t>
+            </w:r>
+            <w:r>
+              <w:t xml:space="preserve"> sklepu</w:t>
+            </w:r>
+            <w:r>
+              <w:t xml:space="preserve"> i sklepu</w:t>
             </w:r>
           </w:p>
         </w:tc>
@@ -1094,13 +1147,21 @@
           <w:tcPr>
             <w:tcW w:w="3072" w:type="dxa"/>
           </w:tcPr>
-          <w:p/>
+          <w:p>
+            <w:r>
+              <w:t>0.0407</w:t>
+            </w:r>
+          </w:p>
         </w:tc>
         <w:tc>
           <w:tcPr>
             <w:tcW w:w="2654" w:type="dxa"/>
           </w:tcPr>
-          <w:p/>
+          <w:p>
+            <w:r>
+              <w:t>0.2475</w:t>
+            </w:r>
+          </w:p>
         </w:tc>
       </w:tr>
       <w:tr>
@@ -1110,7 +1171,6 @@
           </w:tcPr>
           <w:p>
             <w:r>
-              <w:lastRenderedPageBreak/>
               <w:t>Usunięcie danych związanych z pracownikiem</w:t>
             </w:r>
           </w:p>
@@ -1119,13 +1179,21 @@
           <w:tcPr>
             <w:tcW w:w="3072" w:type="dxa"/>
           </w:tcPr>
-          <w:p/>
+          <w:p>
+            <w:r>
+              <w:t>0.049</w:t>
+            </w:r>
+          </w:p>
         </w:tc>
         <w:tc>
           <w:tcPr>
             <w:tcW w:w="2654" w:type="dxa"/>
           </w:tcPr>
-          <w:p/>
+          <w:p>
+            <w:r>
+              <w:t>0.196</w:t>
+            </w:r>
+          </w:p>
         </w:tc>
       </w:tr>
       <w:tr>
@@ -1198,8 +1266,6 @@
             <w:r>
               <w:t>1.151</w:t>
             </w:r>
-            <w:bookmarkStart w:id="0" w:name="_GoBack"/>
-            <w:bookmarkEnd w:id="0"/>
           </w:p>
         </w:tc>
       </w:tr>
@@ -1236,71 +1302,6 @@
         </w:tc>
       </w:tr>
     </w:tbl>
-    <w:p/>
-    <w:p>
-      <w:r>
-        <w:t xml:space="preserve">Zestaw </w:t>
-      </w:r>
-      <w:r>
-        <w:t>4</w:t>
-      </w:r>
-      <w:r>
-        <w:t>:</w:t>
-      </w:r>
-    </w:p>
-    <w:tbl>
-      <w:tblPr>
-        <w:tblStyle w:val="TableGrid"/>
-        <w:tblW w:w="0" w:type="auto"/>
-        <w:tblLook w:val="04A0" w:firstRow="1" w:lastRow="0" w:firstColumn="1" w:lastColumn="0" w:noHBand="0" w:noVBand="1"/>
-      </w:tblPr>
-      <w:tblGrid>
-        <w:gridCol w:w="4531"/>
-        <w:gridCol w:w="4531"/>
-      </w:tblGrid>
-      <w:tr>
-        <w:tc>
-          <w:tcPr>
-            <w:tcW w:w="4531" w:type="dxa"/>
-          </w:tcPr>
-          <w:p>
-            <w:r>
-              <w:t>Zapytanie</w:t>
-            </w:r>
-          </w:p>
-        </w:tc>
-        <w:tc>
-          <w:tcPr>
-            <w:tcW w:w="4531" w:type="dxa"/>
-          </w:tcPr>
-          <w:p>
-            <w:r>
-              <w:t>Czas wykonania</w:t>
-            </w:r>
-          </w:p>
-        </w:tc>
-      </w:tr>
-      <w:tr>
-        <w:tc>
-          <w:tcPr>
-            <w:tcW w:w="4531" w:type="dxa"/>
-          </w:tcPr>
-          <w:p>
-            <w:r>
-              <w:t>Czas potrzeby na wprowadzenie wszystkich danych do bazy</w:t>
-            </w:r>
-          </w:p>
-        </w:tc>
-        <w:tc>
-          <w:tcPr>
-            <w:tcW w:w="4531" w:type="dxa"/>
-          </w:tcPr>
-          <w:p/>
-        </w:tc>
-      </w:tr>
-    </w:tbl>
-    <w:p/>
-    <w:p/>
     <w:p/>
     <w:sectPr>
       <w:pgSz w:w="11906" w:h="16838"/>

</xml_diff>